<commit_message>
checked in repros for dave
</commit_message>
<xml_diff>
--- a/Docs/Orasi AppDynamics LoadRunner Performance Extension Installation.docx
+++ b/Docs/Orasi AppDynamics LoadRunner Performance Extension Installation.docx
@@ -9,6 +9,8 @@
           <w:highlight w:val="white"/>
         </w:rPr>
       </w:pPr>
+      <w:bookmarkStart w:id="0" w:name="_GoBack"/>
+      <w:bookmarkEnd w:id="0"/>
       <w:r>
         <w:rPr>
           <w:highlight w:val="white"/>
@@ -245,7 +247,7 @@
         </w:rPr>
         <w:t xml:space="preserve">from </w:t>
       </w:r>
-      <w:commentRangeStart w:id="0"/>
+      <w:commentRangeStart w:id="1"/>
       <w:r>
         <w:rPr>
           <w:rFonts w:asciiTheme="minorHAnsi" w:hAnsiTheme="minorHAnsi" w:cs="Consolas"/>
@@ -255,12 +257,12 @@
         </w:rPr>
         <w:t>xxxx</w:t>
       </w:r>
-      <w:commentRangeEnd w:id="0"/>
+      <w:commentRangeEnd w:id="1"/>
       <w:r>
         <w:rPr>
           <w:rStyle w:val="CommentReference"/>
         </w:rPr>
-        <w:commentReference w:id="0"/>
+        <w:commentReference w:id="1"/>
       </w:r>
       <w:r>
         <w:rPr>
@@ -776,16 +778,19 @@
     </w:p>
     <w:p>
       <w:pPr>
-        <w:rPr>
-          <w:highlight w:val="white"/>
-        </w:rPr>
-      </w:pPr>
-      <w:r>
-        <w:rPr>
-          <w:highlight w:val="white"/>
-        </w:rPr>
-        <w:t xml:space="preserve">  - </w:t>
-      </w:r>
+        <w:pStyle w:val="ListParagraph"/>
+        <w:numPr>
+          <w:ilvl w:val="0"/>
+          <w:numId w:val="13"/>
+        </w:numPr>
+        <w:rPr>
+          <w:rStyle w:val="Hyperlink"/>
+          <w:rFonts w:ascii="Consolas" w:hAnsi="Consolas" w:cs="Consolas"/>
+          <w:sz w:val="19"/>
+          <w:szCs w:val="19"/>
+          <w:highlight w:val="white"/>
+        </w:rPr>
+      </w:pPr>
       <w:hyperlink r:id="rId11" w:history="1">
         <w:r>
           <w:rPr>
@@ -801,6 +806,37 @@
     </w:p>
     <w:p>
       <w:pPr>
+        <w:pStyle w:val="ListParagraph"/>
+        <w:numPr>
+          <w:ilvl w:val="0"/>
+          <w:numId w:val="13"/>
+        </w:numPr>
+        <w:rPr>
+          <w:highlight w:val="white"/>
+        </w:rPr>
+      </w:pPr>
+      <w:hyperlink r:id="rId12" w:history="1">
+        <w:r>
+          <w:rPr>
+            <w:rStyle w:val="Hyperlink"/>
+            <w:rFonts w:ascii="Consolas" w:hAnsi="Consolas" w:cs="Consolas"/>
+            <w:sz w:val="19"/>
+            <w:szCs w:val="19"/>
+            <w:highlight w:val="white"/>
+          </w:rPr>
+          <w:t>http://download.microsoft.com/download/2/E/6/2E61CFA4-993B-4DD4-91DA-3737CD5CD6E3/vcredist_x32.exe</w:t>
+        </w:r>
+      </w:hyperlink>
+    </w:p>
+    <w:p>
+      <w:pPr>
+        <w:rPr>
+          <w:highlight w:val="white"/>
+        </w:rPr>
+      </w:pPr>
+    </w:p>
+    <w:p>
+      <w:pPr>
         <w:autoSpaceDE w:val="0"/>
         <w:autoSpaceDN w:val="0"/>
         <w:rPr>
@@ -935,23 +971,28 @@
     </w:p>
     <w:p>
       <w:pPr>
-        <w:autoSpaceDE w:val="0"/>
-        <w:autoSpaceDN w:val="0"/>
-        <w:rPr>
-          <w:rFonts w:asciiTheme="minorHAnsi" w:hAnsiTheme="minorHAnsi" w:cs="Consolas"/>
-          <w:sz w:val="19"/>
-          <w:szCs w:val="19"/>
-          <w:highlight w:val="white"/>
-        </w:rPr>
-      </w:pPr>
-      <w:r>
-        <w:rPr>
-          <w:rFonts w:asciiTheme="minorHAnsi" w:hAnsiTheme="minorHAnsi" w:cs="Consolas"/>
-          <w:sz w:val="19"/>
-          <w:szCs w:val="19"/>
-          <w:highlight w:val="white"/>
-        </w:rPr>
-        <w:t xml:space="preserve">- Add the code to your LoadRunner </w:t>
+        <w:pStyle w:val="ListParagraph"/>
+        <w:numPr>
+          <w:ilvl w:val="0"/>
+          <w:numId w:val="12"/>
+        </w:numPr>
+        <w:autoSpaceDE w:val="0"/>
+        <w:autoSpaceDN w:val="0"/>
+        <w:rPr>
+          <w:rFonts w:asciiTheme="minorHAnsi" w:hAnsiTheme="minorHAnsi" w:cs="Consolas"/>
+          <w:sz w:val="19"/>
+          <w:szCs w:val="19"/>
+          <w:highlight w:val="white"/>
+        </w:rPr>
+      </w:pPr>
+      <w:r>
+        <w:rPr>
+          <w:rFonts w:asciiTheme="minorHAnsi" w:hAnsiTheme="minorHAnsi" w:cs="Consolas"/>
+          <w:sz w:val="19"/>
+          <w:szCs w:val="19"/>
+          <w:highlight w:val="white"/>
+        </w:rPr>
+        <w:t xml:space="preserve">Add the code to your LoadRunner </w:t>
       </w:r>
       <w:r>
         <w:rPr>
@@ -1764,6 +1805,41 @@
           <w:szCs w:val="19"/>
           <w:highlight w:val="white"/>
         </w:rPr>
+        <w:t>Add the performance counters</w:t>
+      </w:r>
+      <w:r>
+        <w:rPr>
+          <w:rFonts w:asciiTheme="minorHAnsi" w:hAnsiTheme="minorHAnsi" w:cs="Consolas"/>
+          <w:sz w:val="19"/>
+          <w:szCs w:val="19"/>
+          <w:highlight w:val="white"/>
+        </w:rPr>
+        <w:t xml:space="preserve"> for each of the transactions you defined. </w:t>
+      </w:r>
+    </w:p>
+    <w:p>
+      <w:pPr>
+        <w:pStyle w:val="ListParagraph"/>
+        <w:numPr>
+          <w:ilvl w:val="1"/>
+          <w:numId w:val="5"/>
+        </w:numPr>
+        <w:autoSpaceDE w:val="0"/>
+        <w:autoSpaceDN w:val="0"/>
+        <w:rPr>
+          <w:rFonts w:asciiTheme="minorHAnsi" w:hAnsiTheme="minorHAnsi" w:cs="Consolas"/>
+          <w:sz w:val="19"/>
+          <w:szCs w:val="19"/>
+          <w:highlight w:val="white"/>
+        </w:rPr>
+      </w:pPr>
+      <w:r>
+        <w:rPr>
+          <w:rFonts w:asciiTheme="minorHAnsi" w:hAnsiTheme="minorHAnsi" w:cs="Consolas"/>
+          <w:sz w:val="19"/>
+          <w:szCs w:val="19"/>
+          <w:highlight w:val="white"/>
+        </w:rPr>
         <w:t>A</w:t>
       </w:r>
       <w:r>
@@ -1810,6 +1886,41 @@
           <w:highlight w:val="white"/>
         </w:rPr>
         <w:t xml:space="preserve">)\Rate/Sec </w:t>
+      </w:r>
+    </w:p>
+    <w:p>
+      <w:pPr>
+        <w:pStyle w:val="ListParagraph"/>
+        <w:numPr>
+          <w:ilvl w:val="1"/>
+          <w:numId w:val="5"/>
+        </w:numPr>
+        <w:autoSpaceDE w:val="0"/>
+        <w:autoSpaceDN w:val="0"/>
+        <w:rPr>
+          <w:rFonts w:asciiTheme="minorHAnsi" w:hAnsiTheme="minorHAnsi" w:cs="Consolas"/>
+          <w:sz w:val="19"/>
+          <w:szCs w:val="19"/>
+          <w:highlight w:val="white"/>
+        </w:rPr>
+      </w:pPr>
+      <w:r>
+        <w:rPr>
+          <w:rFonts w:asciiTheme="minorHAnsi" w:hAnsiTheme="minorHAnsi" w:cs="Consolas"/>
+          <w:sz w:val="19"/>
+          <w:szCs w:val="19"/>
+          <w:highlight w:val="white"/>
+        </w:rPr>
+        <w:t>Add the LoadRunner(MyTransactionName)\</w:t>
+      </w:r>
+      <w:r>
+        <w:rPr>
+          <w:rFonts w:asciiTheme="minorHAnsi" w:hAnsiTheme="minorHAnsi" w:cs="Consolas"/>
+          <w:sz w:val="19"/>
+          <w:szCs w:val="19"/>
+          <w:highlight w:val="white"/>
+        </w:rPr>
+        <w:t xml:space="preserve">Count </w:t>
       </w:r>
     </w:p>
     <w:p>
@@ -1835,67 +1946,6 @@
           <w:szCs w:val="19"/>
           <w:highlight w:val="white"/>
         </w:rPr>
-        <w:t>Add the LoadRunner(MyTransactionName)\</w:t>
-      </w:r>
-      <w:r>
-        <w:rPr>
-          <w:rFonts w:asciiTheme="minorHAnsi" w:hAnsiTheme="minorHAnsi" w:cs="Consolas"/>
-          <w:sz w:val="19"/>
-          <w:szCs w:val="19"/>
-          <w:highlight w:val="white"/>
-        </w:rPr>
-        <w:t xml:space="preserve">Count </w:t>
-      </w:r>
-    </w:p>
-    <w:p>
-      <w:pPr>
-        <w:pStyle w:val="ListParagraph"/>
-        <w:numPr>
-          <w:ilvl w:val="1"/>
-          <w:numId w:val="5"/>
-        </w:numPr>
-        <w:autoSpaceDE w:val="0"/>
-        <w:autoSpaceDN w:val="0"/>
-        <w:rPr>
-          <w:rFonts w:asciiTheme="minorHAnsi" w:hAnsiTheme="minorHAnsi" w:cs="Consolas"/>
-          <w:sz w:val="19"/>
-          <w:szCs w:val="19"/>
-          <w:highlight w:val="white"/>
-        </w:rPr>
-      </w:pPr>
-      <w:r>
-        <w:rPr>
-          <w:rFonts w:asciiTheme="minorHAnsi" w:hAnsiTheme="minorHAnsi" w:cs="Consolas"/>
-          <w:sz w:val="19"/>
-          <w:szCs w:val="19"/>
-          <w:highlight w:val="white"/>
-        </w:rPr>
-        <w:t xml:space="preserve">You will have to do this for each of the transactions you defined. </w:t>
-      </w:r>
-    </w:p>
-    <w:p>
-      <w:pPr>
-        <w:pStyle w:val="ListParagraph"/>
-        <w:numPr>
-          <w:ilvl w:val="0"/>
-          <w:numId w:val="5"/>
-        </w:numPr>
-        <w:autoSpaceDE w:val="0"/>
-        <w:autoSpaceDN w:val="0"/>
-        <w:rPr>
-          <w:rFonts w:asciiTheme="minorHAnsi" w:hAnsiTheme="minorHAnsi" w:cs="Consolas"/>
-          <w:sz w:val="19"/>
-          <w:szCs w:val="19"/>
-          <w:highlight w:val="white"/>
-        </w:rPr>
-      </w:pPr>
-      <w:r>
-        <w:rPr>
-          <w:rFonts w:asciiTheme="minorHAnsi" w:hAnsiTheme="minorHAnsi" w:cs="Consolas"/>
-          <w:sz w:val="19"/>
-          <w:szCs w:val="19"/>
-          <w:highlight w:val="white"/>
-        </w:rPr>
         <w:t>Validate that the counters rate and total align.</w:t>
       </w:r>
     </w:p>
@@ -1979,7 +2029,7 @@
         <w:rPr>
           <w:highlight w:val="white"/>
         </w:rPr>
-        <w:t>Double check the directories in the Installation Instructions</w:t>
+        <w:t>After creating a controller scenario, run it against the local load generator before running against load generators on other machines as it is easier to debug issues on a single machine.</w:t>
       </w:r>
     </w:p>
     <w:p>
@@ -1997,7 +2047,31 @@
         <w:rPr>
           <w:highlight w:val="white"/>
         </w:rPr>
-        <w:t>Verify everything is in the %LG_PATH% directory as specified in the installation instructions above.</w:t>
+        <w:t xml:space="preserve">Double check the directories in the </w:t>
+      </w:r>
+      <w:r>
+        <w:rPr>
+          <w:highlight w:val="white"/>
+        </w:rPr>
+        <w:t>i</w:t>
+      </w:r>
+      <w:r>
+        <w:rPr>
+          <w:highlight w:val="white"/>
+        </w:rPr>
+        <w:t xml:space="preserve">nstallation </w:t>
+      </w:r>
+      <w:r>
+        <w:rPr>
+          <w:highlight w:val="white"/>
+        </w:rPr>
+        <w:t>i</w:t>
+      </w:r>
+      <w:r>
+        <w:rPr>
+          <w:highlight w:val="white"/>
+        </w:rPr>
+        <w:t>nstructions</w:t>
       </w:r>
     </w:p>
     <w:p>
@@ -2015,9 +2089,27 @@
         <w:rPr>
           <w:highlight w:val="white"/>
         </w:rPr>
+        <w:t>Verify everything is in the %LG_PATH% directory as specified in the installation instructions above.</w:t>
+      </w:r>
+    </w:p>
+    <w:p>
+      <w:pPr>
+        <w:pStyle w:val="ListParagraph"/>
+        <w:numPr>
+          <w:ilvl w:val="0"/>
+          <w:numId w:val="3"/>
+        </w:numPr>
+        <w:rPr>
+          <w:highlight w:val="white"/>
+        </w:rPr>
+      </w:pPr>
+      <w:r>
+        <w:rPr>
+          <w:highlight w:val="white"/>
+        </w:rPr>
         <w:t>You can use the Windows Dependency Walker (</w:t>
       </w:r>
-      <w:hyperlink r:id="rId12" w:history="1">
+      <w:hyperlink r:id="rId13" w:history="1">
         <w:r>
           <w:rPr>
             <w:rStyle w:val="Hyperlink"/>
@@ -2069,6 +2161,7 @@
         <w:rPr>
           <w:highlight w:val="white"/>
         </w:rPr>
+        <w:lastRenderedPageBreak/>
         <w:t>If you are getting an error from the Controller only, make sure that you copy the DLL to the same directory of all the Load Generator machines.</w:t>
       </w:r>
     </w:p>
@@ -2087,7 +2180,6 @@
         <w:rPr>
           <w:highlight w:val="white"/>
         </w:rPr>
-        <w:lastRenderedPageBreak/>
         <w:t xml:space="preserve">If you are loading the DLL from the script’s directory, </w:t>
       </w:r>
       <w:r>
@@ -2117,6 +2209,7 @@
           <w:numId w:val="3"/>
         </w:numPr>
         <w:rPr>
+          <w:rFonts w:asciiTheme="minorHAnsi" w:hAnsiTheme="minorHAnsi"/>
           <w:highlight w:val="white"/>
         </w:rPr>
       </w:pPr>
@@ -2135,36 +2228,23 @@
     </w:p>
     <w:p>
       <w:pPr>
-        <w:pStyle w:val="ListParagraph"/>
-        <w:numPr>
-          <w:ilvl w:val="0"/>
-          <w:numId w:val="3"/>
-        </w:numPr>
-        <w:rPr>
-          <w:rFonts w:asciiTheme="minorHAnsi" w:hAnsiTheme="minorHAnsi"/>
-          <w:highlight w:val="white"/>
-        </w:rPr>
-      </w:pPr>
-      <w:r>
-        <w:rPr>
-          <w:rFonts w:asciiTheme="minorHAnsi" w:hAnsiTheme="minorHAnsi"/>
-          <w:highlight w:val="white"/>
-        </w:rPr>
-        <w:br w:type="page"/>
-      </w:r>
-    </w:p>
-    <w:p>
-      <w:pPr>
         <w:pStyle w:val="Heading2"/>
         <w:rPr>
           <w:highlight w:val="white"/>
         </w:rPr>
       </w:pPr>
-      <w:r>
-        <w:rPr>
-          <w:highlight w:val="white"/>
-        </w:rPr>
-        <w:lastRenderedPageBreak/>
+    </w:p>
+    <w:p>
+      <w:pPr>
+        <w:pStyle w:val="Heading2"/>
+        <w:rPr>
+          <w:highlight w:val="white"/>
+        </w:rPr>
+      </w:pPr>
+      <w:r>
+        <w:rPr>
+          <w:highlight w:val="white"/>
+        </w:rPr>
         <w:t>AppDynamics Setup</w:t>
       </w:r>
     </w:p>
@@ -2220,19 +2300,19 @@
         </w:rPr>
         <w:t xml:space="preserve">This step will install the machine agent with the </w:t>
       </w:r>
-      <w:commentRangeStart w:id="1"/>
+      <w:commentRangeStart w:id="2"/>
       <w:r>
         <w:rPr>
           <w:highlight w:val="white"/>
         </w:rPr>
         <w:t>controller</w:t>
       </w:r>
-      <w:commentRangeEnd w:id="1"/>
+      <w:commentRangeEnd w:id="2"/>
       <w:r>
         <w:rPr>
           <w:rStyle w:val="CommentReference"/>
         </w:rPr>
-        <w:commentReference w:id="1"/>
+        <w:commentReference w:id="2"/>
       </w:r>
       <w:r>
         <w:rPr>
@@ -2240,8 +2320,6 @@
         </w:rPr>
         <w:t xml:space="preserve">. </w:t>
       </w:r>
-      <w:bookmarkStart w:id="2" w:name="_GoBack"/>
-      <w:bookmarkEnd w:id="2"/>
     </w:p>
     <w:p>
       <w:pPr>
@@ -2453,7 +2531,7 @@
           <w:highlight w:val="white"/>
         </w:rPr>
       </w:pPr>
-      <w:hyperlink r:id="rId13" w:history="1">
+      <w:hyperlink r:id="rId14" w:history="1">
         <w:r>
           <w:rPr>
             <w:rStyle w:val="Hyperlink"/>
@@ -2907,7 +2985,7 @@
         <w:pStyle w:val="ListParagraph"/>
         <w:numPr>
           <w:ilvl w:val="1"/>
-          <w:numId w:val="9"/>
+          <w:numId w:val="16"/>
         </w:numPr>
         <w:autoSpaceDE w:val="0"/>
         <w:autoSpaceDN w:val="0"/>
@@ -2935,7 +3013,7 @@
         <w:pStyle w:val="ListParagraph"/>
         <w:numPr>
           <w:ilvl w:val="1"/>
-          <w:numId w:val="9"/>
+          <w:numId w:val="16"/>
         </w:numPr>
         <w:autoSpaceDE w:val="0"/>
         <w:autoSpaceDN w:val="0"/>
@@ -2963,7 +3041,7 @@
         <w:pStyle w:val="ListParagraph"/>
         <w:numPr>
           <w:ilvl w:val="1"/>
-          <w:numId w:val="9"/>
+          <w:numId w:val="16"/>
         </w:numPr>
         <w:autoSpaceDE w:val="0"/>
         <w:autoSpaceDN w:val="0"/>
@@ -2991,7 +3069,7 @@
         <w:pStyle w:val="ListParagraph"/>
         <w:numPr>
           <w:ilvl w:val="2"/>
-          <w:numId w:val="9"/>
+          <w:numId w:val="16"/>
         </w:numPr>
         <w:autoSpaceDE w:val="0"/>
         <w:autoSpaceDN w:val="0"/>
@@ -3019,7 +3097,7 @@
         <w:pStyle w:val="ListParagraph"/>
         <w:numPr>
           <w:ilvl w:val="2"/>
-          <w:numId w:val="9"/>
+          <w:numId w:val="16"/>
         </w:numPr>
         <w:autoSpaceDE w:val="0"/>
         <w:autoSpaceDN w:val="0"/>
@@ -3047,7 +3125,7 @@
         <w:pStyle w:val="ListParagraph"/>
         <w:numPr>
           <w:ilvl w:val="2"/>
-          <w:numId w:val="9"/>
+          <w:numId w:val="16"/>
         </w:numPr>
         <w:autoSpaceDE w:val="0"/>
         <w:autoSpaceDN w:val="0"/>
@@ -3075,7 +3153,7 @@
         <w:pStyle w:val="ListParagraph"/>
         <w:numPr>
           <w:ilvl w:val="2"/>
-          <w:numId w:val="9"/>
+          <w:numId w:val="16"/>
         </w:numPr>
         <w:autoSpaceDE w:val="0"/>
         <w:autoSpaceDN w:val="0"/>
@@ -3103,7 +3181,7 @@
         <w:pStyle w:val="ListParagraph"/>
         <w:numPr>
           <w:ilvl w:val="2"/>
-          <w:numId w:val="9"/>
+          <w:numId w:val="16"/>
         </w:numPr>
         <w:autoSpaceDE w:val="0"/>
         <w:autoSpaceDN w:val="0"/>
@@ -3131,7 +3209,7 @@
         <w:pStyle w:val="ListParagraph"/>
         <w:numPr>
           <w:ilvl w:val="2"/>
-          <w:numId w:val="9"/>
+          <w:numId w:val="16"/>
         </w:numPr>
         <w:autoSpaceDE w:val="0"/>
         <w:autoSpaceDN w:val="0"/>
@@ -3159,7 +3237,7 @@
         <w:pStyle w:val="ListParagraph"/>
         <w:numPr>
           <w:ilvl w:val="2"/>
-          <w:numId w:val="9"/>
+          <w:numId w:val="16"/>
         </w:numPr>
         <w:autoSpaceDE w:val="0"/>
         <w:autoSpaceDN w:val="0"/>
@@ -3187,7 +3265,7 @@
         <w:pStyle w:val="ListParagraph"/>
         <w:numPr>
           <w:ilvl w:val="2"/>
-          <w:numId w:val="9"/>
+          <w:numId w:val="16"/>
         </w:numPr>
         <w:autoSpaceDE w:val="0"/>
         <w:autoSpaceDN w:val="0"/>
@@ -3215,7 +3293,7 @@
         <w:pStyle w:val="ListParagraph"/>
         <w:numPr>
           <w:ilvl w:val="2"/>
-          <w:numId w:val="9"/>
+          <w:numId w:val="16"/>
         </w:numPr>
         <w:autoSpaceDE w:val="0"/>
         <w:autoSpaceDN w:val="0"/>
@@ -3243,7 +3321,7 @@
         <w:pStyle w:val="ListParagraph"/>
         <w:numPr>
           <w:ilvl w:val="1"/>
-          <w:numId w:val="9"/>
+          <w:numId w:val="16"/>
         </w:numPr>
         <w:autoSpaceDE w:val="0"/>
         <w:autoSpaceDN w:val="0"/>
@@ -3263,6 +3341,7 @@
           <w:szCs w:val="19"/>
           <w:highlight w:val="white"/>
         </w:rPr>
+        <w:lastRenderedPageBreak/>
         <w:t>Double-click to add to graph</w:t>
       </w:r>
     </w:p>
@@ -3314,6 +3393,11 @@
     </w:p>
     <w:p>
       <w:pPr>
+        <w:pStyle w:val="ListParagraph"/>
+        <w:numPr>
+          <w:ilvl w:val="0"/>
+          <w:numId w:val="14"/>
+        </w:numPr>
         <w:autoSpaceDE w:val="0"/>
         <w:autoSpaceDN w:val="0"/>
         <w:rPr>
@@ -3332,11 +3416,16 @@
           <w:szCs w:val="19"/>
           <w:highlight w:val="white"/>
         </w:rPr>
-        <w:t>- Custom Dashboards</w:t>
-      </w:r>
-    </w:p>
-    <w:p>
-      <w:pPr>
+        <w:t>Custom Dashboards</w:t>
+      </w:r>
+    </w:p>
+    <w:p>
+      <w:pPr>
+        <w:pStyle w:val="ListParagraph"/>
+        <w:numPr>
+          <w:ilvl w:val="0"/>
+          <w:numId w:val="14"/>
+        </w:numPr>
         <w:autoSpaceDE w:val="0"/>
         <w:autoSpaceDN w:val="0"/>
         <w:rPr>
@@ -3355,11 +3444,16 @@
           <w:szCs w:val="19"/>
           <w:highlight w:val="white"/>
         </w:rPr>
-        <w:t>- Create Dashboard</w:t>
-      </w:r>
-    </w:p>
-    <w:p>
-      <w:pPr>
+        <w:t>Create Dashboard</w:t>
+      </w:r>
+    </w:p>
+    <w:p>
+      <w:pPr>
+        <w:pStyle w:val="ListParagraph"/>
+        <w:numPr>
+          <w:ilvl w:val="0"/>
+          <w:numId w:val="14"/>
+        </w:numPr>
         <w:autoSpaceDE w:val="0"/>
         <w:autoSpaceDN w:val="0"/>
         <w:rPr>
@@ -3378,11 +3472,16 @@
           <w:szCs w:val="19"/>
           <w:highlight w:val="white"/>
         </w:rPr>
-        <w:t>- Add Metric Data Graph</w:t>
-      </w:r>
-    </w:p>
-    <w:p>
-      <w:pPr>
+        <w:t>Add Metric Data Graph</w:t>
+      </w:r>
+    </w:p>
+    <w:p>
+      <w:pPr>
+        <w:pStyle w:val="ListParagraph"/>
+        <w:numPr>
+          <w:ilvl w:val="0"/>
+          <w:numId w:val="14"/>
+        </w:numPr>
         <w:autoSpaceDE w:val="0"/>
         <w:autoSpaceDN w:val="0"/>
         <w:rPr>
@@ -3401,11 +3500,16 @@
           <w:szCs w:val="19"/>
           <w:highlight w:val="white"/>
         </w:rPr>
-        <w:t>- Add Data Series</w:t>
-      </w:r>
-    </w:p>
-    <w:p>
-      <w:pPr>
+        <w:t>Add Data Series</w:t>
+      </w:r>
+    </w:p>
+    <w:p>
+      <w:pPr>
+        <w:pStyle w:val="ListParagraph"/>
+        <w:numPr>
+          <w:ilvl w:val="0"/>
+          <w:numId w:val="14"/>
+        </w:numPr>
         <w:autoSpaceDE w:val="0"/>
         <w:autoSpaceDN w:val="0"/>
         <w:rPr>
@@ -3424,11 +3528,16 @@
           <w:szCs w:val="19"/>
           <w:highlight w:val="white"/>
         </w:rPr>
-        <w:t>- Select Application:</w:t>
-      </w:r>
-    </w:p>
-    <w:p>
-      <w:pPr>
+        <w:t>Select Application:</w:t>
+      </w:r>
+    </w:p>
+    <w:p>
+      <w:pPr>
+        <w:pStyle w:val="ListParagraph"/>
+        <w:numPr>
+          <w:ilvl w:val="0"/>
+          <w:numId w:val="14"/>
+        </w:numPr>
         <w:autoSpaceDE w:val="0"/>
         <w:autoSpaceDN w:val="0"/>
         <w:rPr>
@@ -3447,12 +3556,16 @@
           <w:szCs w:val="19"/>
           <w:highlight w:val="white"/>
         </w:rPr>
-        <w:lastRenderedPageBreak/>
-        <w:t>  - &lt;Application Name&gt;</w:t>
-      </w:r>
-    </w:p>
-    <w:p>
-      <w:pPr>
+        <w:t>&lt;Application Name&gt;</w:t>
+      </w:r>
+    </w:p>
+    <w:p>
+      <w:pPr>
+        <w:pStyle w:val="ListParagraph"/>
+        <w:numPr>
+          <w:ilvl w:val="0"/>
+          <w:numId w:val="14"/>
+        </w:numPr>
         <w:autoSpaceDE w:val="0"/>
         <w:autoSpaceDN w:val="0"/>
         <w:rPr>
@@ -3471,11 +3584,16 @@
           <w:szCs w:val="19"/>
           <w:highlight w:val="white"/>
         </w:rPr>
-        <w:t>- Select a Metric Category:</w:t>
-      </w:r>
-    </w:p>
-    <w:p>
-      <w:pPr>
+        <w:t>Select a Metric Category:</w:t>
+      </w:r>
+    </w:p>
+    <w:p>
+      <w:pPr>
+        <w:pStyle w:val="ListParagraph"/>
+        <w:numPr>
+          <w:ilvl w:val="0"/>
+          <w:numId w:val="14"/>
+        </w:numPr>
         <w:autoSpaceDE w:val="0"/>
         <w:autoSpaceDN w:val="0"/>
         <w:rPr>
@@ -3494,11 +3612,16 @@
           <w:szCs w:val="19"/>
           <w:highlight w:val="white"/>
         </w:rPr>
-        <w:t>  - Custom (use any metrics)</w:t>
-      </w:r>
-    </w:p>
-    <w:p>
-      <w:pPr>
+        <w:t>Custom (use any metrics)</w:t>
+      </w:r>
+    </w:p>
+    <w:p>
+      <w:pPr>
+        <w:pStyle w:val="ListParagraph"/>
+        <w:numPr>
+          <w:ilvl w:val="0"/>
+          <w:numId w:val="14"/>
+        </w:numPr>
         <w:autoSpaceDE w:val="0"/>
         <w:autoSpaceDN w:val="0"/>
         <w:rPr>
@@ -3517,11 +3640,16 @@
           <w:szCs w:val="19"/>
           <w:highlight w:val="white"/>
         </w:rPr>
-        <w:t>- Select a Metric:</w:t>
-      </w:r>
-    </w:p>
-    <w:p>
-      <w:pPr>
+        <w:t>Select a Metric:</w:t>
+      </w:r>
+    </w:p>
+    <w:p>
+      <w:pPr>
+        <w:pStyle w:val="ListParagraph"/>
+        <w:numPr>
+          <w:ilvl w:val="1"/>
+          <w:numId w:val="14"/>
+        </w:numPr>
         <w:autoSpaceDE w:val="0"/>
         <w:autoSpaceDN w:val="0"/>
         <w:rPr>
@@ -3540,11 +3668,16 @@
           <w:szCs w:val="19"/>
           <w:highlight w:val="white"/>
         </w:rPr>
-        <w:t>  - Application Infrastructure Performance</w:t>
-      </w:r>
-    </w:p>
-    <w:p>
-      <w:pPr>
+        <w:t>Application Infrastructure Performance</w:t>
+      </w:r>
+    </w:p>
+    <w:p>
+      <w:pPr>
+        <w:pStyle w:val="ListParagraph"/>
+        <w:numPr>
+          <w:ilvl w:val="1"/>
+          <w:numId w:val="14"/>
+        </w:numPr>
         <w:autoSpaceDE w:val="0"/>
         <w:autoSpaceDN w:val="0"/>
         <w:rPr>
@@ -3563,11 +3696,16 @@
           <w:szCs w:val="19"/>
           <w:highlight w:val="white"/>
         </w:rPr>
-        <w:t>  - Machine Agent</w:t>
-      </w:r>
-    </w:p>
-    <w:p>
-      <w:pPr>
+        <w:t>Machine Agent</w:t>
+      </w:r>
+    </w:p>
+    <w:p>
+      <w:pPr>
+        <w:pStyle w:val="ListParagraph"/>
+        <w:numPr>
+          <w:ilvl w:val="1"/>
+          <w:numId w:val="14"/>
+        </w:numPr>
         <w:autoSpaceDE w:val="0"/>
         <w:autoSpaceDN w:val="0"/>
         <w:rPr>
@@ -3586,11 +3724,16 @@
           <w:szCs w:val="19"/>
           <w:highlight w:val="white"/>
         </w:rPr>
-        <w:t>  - Individual Nodes</w:t>
-      </w:r>
-    </w:p>
-    <w:p>
-      <w:pPr>
+        <w:t>Individual Nodes</w:t>
+      </w:r>
+    </w:p>
+    <w:p>
+      <w:pPr>
+        <w:pStyle w:val="ListParagraph"/>
+        <w:numPr>
+          <w:ilvl w:val="1"/>
+          <w:numId w:val="14"/>
+        </w:numPr>
         <w:autoSpaceDE w:val="0"/>
         <w:autoSpaceDN w:val="0"/>
         <w:rPr>
@@ -3609,11 +3752,16 @@
           <w:szCs w:val="19"/>
           <w:highlight w:val="white"/>
         </w:rPr>
-        <w:t>  - &lt;My Node Name&gt;</w:t>
-      </w:r>
-    </w:p>
-    <w:p>
-      <w:pPr>
+        <w:t>&lt;My Node Name&gt;</w:t>
+      </w:r>
+    </w:p>
+    <w:p>
+      <w:pPr>
+        <w:pStyle w:val="ListParagraph"/>
+        <w:numPr>
+          <w:ilvl w:val="1"/>
+          <w:numId w:val="14"/>
+        </w:numPr>
         <w:autoSpaceDE w:val="0"/>
         <w:autoSpaceDN w:val="0"/>
         <w:rPr>
@@ -3632,11 +3780,16 @@
           <w:szCs w:val="19"/>
           <w:highlight w:val="white"/>
         </w:rPr>
-        <w:t>  - Custom Metrics</w:t>
-      </w:r>
-    </w:p>
-    <w:p>
-      <w:pPr>
+        <w:t>Custom Metrics</w:t>
+      </w:r>
+    </w:p>
+    <w:p>
+      <w:pPr>
+        <w:pStyle w:val="ListParagraph"/>
+        <w:numPr>
+          <w:ilvl w:val="1"/>
+          <w:numId w:val="14"/>
+        </w:numPr>
         <w:autoSpaceDE w:val="0"/>
         <w:autoSpaceDN w:val="0"/>
         <w:rPr>
@@ -3655,11 +3808,16 @@
           <w:szCs w:val="19"/>
           <w:highlight w:val="white"/>
         </w:rPr>
-        <w:t>  - Performance Monitor</w:t>
-      </w:r>
-    </w:p>
-    <w:p>
-      <w:pPr>
+        <w:t>Performance Monitor</w:t>
+      </w:r>
+    </w:p>
+    <w:p>
+      <w:pPr>
+        <w:pStyle w:val="ListParagraph"/>
+        <w:numPr>
+          <w:ilvl w:val="1"/>
+          <w:numId w:val="14"/>
+        </w:numPr>
         <w:autoSpaceDE w:val="0"/>
         <w:autoSpaceDN w:val="0"/>
         <w:rPr>
@@ -3678,11 +3836,16 @@
           <w:szCs w:val="19"/>
           <w:highlight w:val="white"/>
         </w:rPr>
-        <w:t>  - LoadRunner</w:t>
-      </w:r>
-    </w:p>
-    <w:p>
-      <w:pPr>
+        <w:t>&lt;My Category Name&gt;</w:t>
+      </w:r>
+    </w:p>
+    <w:p>
+      <w:pPr>
+        <w:pStyle w:val="ListParagraph"/>
+        <w:numPr>
+          <w:ilvl w:val="1"/>
+          <w:numId w:val="14"/>
+        </w:numPr>
         <w:autoSpaceDE w:val="0"/>
         <w:autoSpaceDN w:val="0"/>
         <w:rPr>
@@ -3701,11 +3864,16 @@
           <w:szCs w:val="19"/>
           <w:highlight w:val="white"/>
         </w:rPr>
-        <w:t>  - Rate/Sec</w:t>
-      </w:r>
-    </w:p>
-    <w:p>
-      <w:pPr>
+        <w:t>Rate/Sec</w:t>
+      </w:r>
+    </w:p>
+    <w:p>
+      <w:pPr>
+        <w:pStyle w:val="ListParagraph"/>
+        <w:numPr>
+          <w:ilvl w:val="1"/>
+          <w:numId w:val="14"/>
+        </w:numPr>
         <w:autoSpaceDE w:val="0"/>
         <w:autoSpaceDN w:val="0"/>
         <w:rPr>
@@ -3724,64 +3892,7 @@
           <w:szCs w:val="19"/>
           <w:highlight w:val="white"/>
         </w:rPr>
-        <w:t>  - &lt;MyTransactionName&gt;</w:t>
-      </w:r>
-    </w:p>
-    <w:p>
-      <w:pPr>
-        <w:autoSpaceDE w:val="0"/>
-        <w:autoSpaceDN w:val="0"/>
-        <w:rPr>
-          <w:rFonts w:ascii="Consolas" w:hAnsi="Consolas" w:cs="Consolas"/>
-          <w:color w:val="000000"/>
-          <w:sz w:val="19"/>
-          <w:szCs w:val="19"/>
-          <w:highlight w:val="white"/>
-        </w:rPr>
-      </w:pPr>
-    </w:p>
-    <w:p>
-      <w:pPr>
-        <w:autoSpaceDE w:val="0"/>
-        <w:autoSpaceDN w:val="0"/>
-        <w:rPr>
-          <w:rFonts w:ascii="Consolas" w:hAnsi="Consolas" w:cs="Consolas"/>
-          <w:color w:val="000000"/>
-          <w:sz w:val="19"/>
-          <w:szCs w:val="19"/>
-          <w:highlight w:val="white"/>
-        </w:rPr>
-      </w:pPr>
-    </w:p>
-    <w:p>
-      <w:pPr>
-        <w:autoSpaceDE w:val="0"/>
-        <w:autoSpaceDN w:val="0"/>
-        <w:rPr>
-          <w:rFonts w:ascii="Consolas" w:hAnsi="Consolas" w:cs="Consolas"/>
-          <w:color w:val="000000"/>
-          <w:sz w:val="19"/>
-          <w:szCs w:val="19"/>
-          <w:highlight w:val="white"/>
-        </w:rPr>
-      </w:pPr>
-    </w:p>
-    <w:p>
-      <w:pPr>
-        <w:spacing w:after="160" w:line="259" w:lineRule="auto"/>
-        <w:rPr>
-          <w:rFonts w:asciiTheme="majorHAnsi" w:eastAsiaTheme="majorEastAsia" w:hAnsiTheme="majorHAnsi" w:cstheme="majorBidi"/>
-          <w:color w:val="2E74B5" w:themeColor="accent1" w:themeShade="BF"/>
-          <w:sz w:val="32"/>
-          <w:szCs w:val="32"/>
-          <w:highlight w:val="white"/>
-        </w:rPr>
-      </w:pPr>
-      <w:r>
-        <w:rPr>
-          <w:highlight w:val="white"/>
-        </w:rPr>
-        <w:br w:type="page"/>
+        <w:t>&lt;MyTransactionName&gt;</w:t>
       </w:r>
     </w:p>
     <w:p>
@@ -3795,7 +3906,6 @@
         <w:rPr>
           <w:highlight w:val="white"/>
         </w:rPr>
-        <w:lastRenderedPageBreak/>
         <w:t>Appendix: Validated Platforms of HP LR</w:t>
       </w:r>
     </w:p>
@@ -3848,7 +3958,7 @@
     <w:p/>
     <w:p/>
     <w:sectPr>
-      <w:footerReference w:type="default" r:id="rId14"/>
+      <w:footerReference w:type="default" r:id="rId15"/>
       <w:pgSz w:w="12240" w:h="15840"/>
       <w:pgMar w:top="720" w:right="720" w:bottom="720" w:left="720" w:header="720" w:footer="720" w:gutter="0"/>
       <w:cols w:space="720"/>
@@ -3860,7 +3970,7 @@
 
 <file path=word/comments.xml><?xml version="1.0" encoding="utf-8"?>
 <w:comments xmlns:wpc="http://schemas.microsoft.com/office/word/2010/wordprocessingCanvas" xmlns:mc="http://schemas.openxmlformats.org/markup-compatibility/2006" xmlns:o="urn:schemas-microsoft-com:office:office" xmlns:r="http://schemas.openxmlformats.org/officeDocument/2006/relationships" xmlns:m="http://schemas.openxmlformats.org/officeDocument/2006/math" xmlns:v="urn:schemas-microsoft-com:vml" xmlns:wp14="http://schemas.microsoft.com/office/word/2010/wordprocessingDrawing" xmlns:wp="http://schemas.openxmlformats.org/drawingml/2006/wordprocessingDrawing" xmlns:w10="urn:schemas-microsoft-com:office:word" xmlns:w="http://schemas.openxmlformats.org/wordprocessingml/2006/main" xmlns:w14="http://schemas.microsoft.com/office/word/2010/wordml" xmlns:w15="http://schemas.microsoft.com/office/word/2012/wordml" xmlns:wpg="http://schemas.microsoft.com/office/word/2010/wordprocessingGroup" xmlns:wpi="http://schemas.microsoft.com/office/word/2010/wordprocessingInk" xmlns:wne="http://schemas.microsoft.com/office/word/2006/wordml" xmlns:wps="http://schemas.microsoft.com/office/word/2010/wordprocessingShape" mc:Ignorable="w14 w15 wp14">
-  <w:comment w:id="0" w:author="David Guimbellot" w:date="2015-03-06T10:48:00Z" w:initials="DG">
+  <w:comment w:id="1" w:author="David Guimbellot" w:date="2015-03-06T10:48:00Z" w:initials="DG">
     <w:p>
       <w:pPr>
         <w:pStyle w:val="CommentText"/>
@@ -3876,7 +3986,7 @@
       </w:r>
     </w:p>
   </w:comment>
-  <w:comment w:id="1" w:author="David Guimbellot" w:date="2015-03-06T11:15:00Z" w:initials="DG">
+  <w:comment w:id="2" w:author="David Guimbellot" w:date="2015-03-06T11:15:00Z" w:initials="DG">
     <w:p>
       <w:pPr>
         <w:pStyle w:val="CommentText"/>
@@ -3972,7 +4082,7 @@
           <w:rPr>
             <w:noProof/>
           </w:rPr>
-          <w:t>6</w:t>
+          <w:t>1</w:t>
         </w:r>
         <w:r>
           <w:rPr>
@@ -4013,6 +4123,230 @@
 <file path=word/numbering.xml><?xml version="1.0" encoding="utf-8"?>
 <w:numbering xmlns:wpc="http://schemas.microsoft.com/office/word/2010/wordprocessingCanvas" xmlns:mc="http://schemas.openxmlformats.org/markup-compatibility/2006" xmlns:o="urn:schemas-microsoft-com:office:office" xmlns:r="http://schemas.openxmlformats.org/officeDocument/2006/relationships" xmlns:m="http://schemas.openxmlformats.org/officeDocument/2006/math" xmlns:v="urn:schemas-microsoft-com:vml" xmlns:wp14="http://schemas.microsoft.com/office/word/2010/wordprocessingDrawing" xmlns:wp="http://schemas.openxmlformats.org/drawingml/2006/wordprocessingDrawing" xmlns:w10="urn:schemas-microsoft-com:office:word" xmlns:w="http://schemas.openxmlformats.org/wordprocessingml/2006/main" xmlns:w14="http://schemas.microsoft.com/office/word/2010/wordml" xmlns:w15="http://schemas.microsoft.com/office/word/2012/wordml" xmlns:wpg="http://schemas.microsoft.com/office/word/2010/wordprocessingGroup" xmlns:wpi="http://schemas.microsoft.com/office/word/2010/wordprocessingInk" xmlns:wne="http://schemas.microsoft.com/office/word/2006/wordml" xmlns:wps="http://schemas.microsoft.com/office/word/2010/wordprocessingShape" mc:Ignorable="w14 w15 wp14">
   <w:abstractNum w:abstractNumId="0">
+    <w:nsid w:val="02A05B19"/>
+    <w:multiLevelType w:val="hybridMultilevel"/>
+    <w:tmpl w:val="18CE1300"/>
+    <w:lvl w:ilvl="0" w:tplc="251AD812">
+      <w:numFmt w:val="bullet"/>
+      <w:lvlText w:val="-"/>
+      <w:lvlJc w:val="left"/>
+      <w:pPr>
+        <w:ind w:left="720" w:hanging="360"/>
+      </w:pPr>
+      <w:rPr>
+        <w:rFonts w:ascii="Consolas" w:eastAsiaTheme="minorHAnsi" w:hAnsi="Consolas" w:cs="Consolas" w:hint="default"/>
+      </w:rPr>
+    </w:lvl>
+    <w:lvl w:ilvl="1" w:tplc="04090003">
+      <w:start w:val="1"/>
+      <w:numFmt w:val="bullet"/>
+      <w:lvlText w:val="o"/>
+      <w:lvlJc w:val="left"/>
+      <w:pPr>
+        <w:ind w:left="1440" w:hanging="360"/>
+      </w:pPr>
+      <w:rPr>
+        <w:rFonts w:ascii="Courier New" w:hAnsi="Courier New" w:cs="Courier New" w:hint="default"/>
+      </w:rPr>
+    </w:lvl>
+    <w:lvl w:ilvl="2" w:tplc="04090005">
+      <w:start w:val="1"/>
+      <w:numFmt w:val="bullet"/>
+      <w:lvlText w:val=""/>
+      <w:lvlJc w:val="left"/>
+      <w:pPr>
+        <w:ind w:left="2160" w:hanging="360"/>
+      </w:pPr>
+      <w:rPr>
+        <w:rFonts w:ascii="Wingdings" w:hAnsi="Wingdings" w:hint="default"/>
+      </w:rPr>
+    </w:lvl>
+    <w:lvl w:ilvl="3" w:tplc="04090001" w:tentative="1">
+      <w:start w:val="1"/>
+      <w:numFmt w:val="bullet"/>
+      <w:lvlText w:val=""/>
+      <w:lvlJc w:val="left"/>
+      <w:pPr>
+        <w:ind w:left="2880" w:hanging="360"/>
+      </w:pPr>
+      <w:rPr>
+        <w:rFonts w:ascii="Symbol" w:hAnsi="Symbol" w:hint="default"/>
+      </w:rPr>
+    </w:lvl>
+    <w:lvl w:ilvl="4" w:tplc="04090003" w:tentative="1">
+      <w:start w:val="1"/>
+      <w:numFmt w:val="bullet"/>
+      <w:lvlText w:val="o"/>
+      <w:lvlJc w:val="left"/>
+      <w:pPr>
+        <w:ind w:left="3600" w:hanging="360"/>
+      </w:pPr>
+      <w:rPr>
+        <w:rFonts w:ascii="Courier New" w:hAnsi="Courier New" w:cs="Courier New" w:hint="default"/>
+      </w:rPr>
+    </w:lvl>
+    <w:lvl w:ilvl="5" w:tplc="04090005" w:tentative="1">
+      <w:start w:val="1"/>
+      <w:numFmt w:val="bullet"/>
+      <w:lvlText w:val=""/>
+      <w:lvlJc w:val="left"/>
+      <w:pPr>
+        <w:ind w:left="4320" w:hanging="360"/>
+      </w:pPr>
+      <w:rPr>
+        <w:rFonts w:ascii="Wingdings" w:hAnsi="Wingdings" w:hint="default"/>
+      </w:rPr>
+    </w:lvl>
+    <w:lvl w:ilvl="6" w:tplc="04090001" w:tentative="1">
+      <w:start w:val="1"/>
+      <w:numFmt w:val="bullet"/>
+      <w:lvlText w:val=""/>
+      <w:lvlJc w:val="left"/>
+      <w:pPr>
+        <w:ind w:left="5040" w:hanging="360"/>
+      </w:pPr>
+      <w:rPr>
+        <w:rFonts w:ascii="Symbol" w:hAnsi="Symbol" w:hint="default"/>
+      </w:rPr>
+    </w:lvl>
+    <w:lvl w:ilvl="7" w:tplc="04090003" w:tentative="1">
+      <w:start w:val="1"/>
+      <w:numFmt w:val="bullet"/>
+      <w:lvlText w:val="o"/>
+      <w:lvlJc w:val="left"/>
+      <w:pPr>
+        <w:ind w:left="5760" w:hanging="360"/>
+      </w:pPr>
+      <w:rPr>
+        <w:rFonts w:ascii="Courier New" w:hAnsi="Courier New" w:cs="Courier New" w:hint="default"/>
+      </w:rPr>
+    </w:lvl>
+    <w:lvl w:ilvl="8" w:tplc="04090005" w:tentative="1">
+      <w:start w:val="1"/>
+      <w:numFmt w:val="bullet"/>
+      <w:lvlText w:val=""/>
+      <w:lvlJc w:val="left"/>
+      <w:pPr>
+        <w:ind w:left="6480" w:hanging="360"/>
+      </w:pPr>
+      <w:rPr>
+        <w:rFonts w:ascii="Wingdings" w:hAnsi="Wingdings" w:hint="default"/>
+      </w:rPr>
+    </w:lvl>
+  </w:abstractNum>
+  <w:abstractNum w:abstractNumId="1">
+    <w:nsid w:val="05A52F4C"/>
+    <w:multiLevelType w:val="hybridMultilevel"/>
+    <w:tmpl w:val="4138708C"/>
+    <w:lvl w:ilvl="0" w:tplc="251AD812">
+      <w:numFmt w:val="bullet"/>
+      <w:lvlText w:val="-"/>
+      <w:lvlJc w:val="left"/>
+      <w:pPr>
+        <w:ind w:left="720" w:hanging="360"/>
+      </w:pPr>
+      <w:rPr>
+        <w:rFonts w:ascii="Consolas" w:eastAsiaTheme="minorHAnsi" w:hAnsi="Consolas" w:cs="Consolas" w:hint="default"/>
+      </w:rPr>
+    </w:lvl>
+    <w:lvl w:ilvl="1" w:tplc="04090003">
+      <w:start w:val="1"/>
+      <w:numFmt w:val="bullet"/>
+      <w:lvlText w:val="o"/>
+      <w:lvlJc w:val="left"/>
+      <w:pPr>
+        <w:ind w:left="1440" w:hanging="360"/>
+      </w:pPr>
+      <w:rPr>
+        <w:rFonts w:ascii="Courier New" w:hAnsi="Courier New" w:cs="Courier New" w:hint="default"/>
+      </w:rPr>
+    </w:lvl>
+    <w:lvl w:ilvl="2" w:tplc="04090005" w:tentative="1">
+      <w:start w:val="1"/>
+      <w:numFmt w:val="bullet"/>
+      <w:lvlText w:val=""/>
+      <w:lvlJc w:val="left"/>
+      <w:pPr>
+        <w:ind w:left="2160" w:hanging="360"/>
+      </w:pPr>
+      <w:rPr>
+        <w:rFonts w:ascii="Wingdings" w:hAnsi="Wingdings" w:hint="default"/>
+      </w:rPr>
+    </w:lvl>
+    <w:lvl w:ilvl="3" w:tplc="04090001" w:tentative="1">
+      <w:start w:val="1"/>
+      <w:numFmt w:val="bullet"/>
+      <w:lvlText w:val=""/>
+      <w:lvlJc w:val="left"/>
+      <w:pPr>
+        <w:ind w:left="2880" w:hanging="360"/>
+      </w:pPr>
+      <w:rPr>
+        <w:rFonts w:ascii="Symbol" w:hAnsi="Symbol" w:hint="default"/>
+      </w:rPr>
+    </w:lvl>
+    <w:lvl w:ilvl="4" w:tplc="04090003" w:tentative="1">
+      <w:start w:val="1"/>
+      <w:numFmt w:val="bullet"/>
+      <w:lvlText w:val="o"/>
+      <w:lvlJc w:val="left"/>
+      <w:pPr>
+        <w:ind w:left="3600" w:hanging="360"/>
+      </w:pPr>
+      <w:rPr>
+        <w:rFonts w:ascii="Courier New" w:hAnsi="Courier New" w:cs="Courier New" w:hint="default"/>
+      </w:rPr>
+    </w:lvl>
+    <w:lvl w:ilvl="5" w:tplc="04090005" w:tentative="1">
+      <w:start w:val="1"/>
+      <w:numFmt w:val="bullet"/>
+      <w:lvlText w:val=""/>
+      <w:lvlJc w:val="left"/>
+      <w:pPr>
+        <w:ind w:left="4320" w:hanging="360"/>
+      </w:pPr>
+      <w:rPr>
+        <w:rFonts w:ascii="Wingdings" w:hAnsi="Wingdings" w:hint="default"/>
+      </w:rPr>
+    </w:lvl>
+    <w:lvl w:ilvl="6" w:tplc="04090001" w:tentative="1">
+      <w:start w:val="1"/>
+      <w:numFmt w:val="bullet"/>
+      <w:lvlText w:val=""/>
+      <w:lvlJc w:val="left"/>
+      <w:pPr>
+        <w:ind w:left="5040" w:hanging="360"/>
+      </w:pPr>
+      <w:rPr>
+        <w:rFonts w:ascii="Symbol" w:hAnsi="Symbol" w:hint="default"/>
+      </w:rPr>
+    </w:lvl>
+    <w:lvl w:ilvl="7" w:tplc="04090003" w:tentative="1">
+      <w:start w:val="1"/>
+      <w:numFmt w:val="bullet"/>
+      <w:lvlText w:val="o"/>
+      <w:lvlJc w:val="left"/>
+      <w:pPr>
+        <w:ind w:left="5760" w:hanging="360"/>
+      </w:pPr>
+      <w:rPr>
+        <w:rFonts w:ascii="Courier New" w:hAnsi="Courier New" w:cs="Courier New" w:hint="default"/>
+      </w:rPr>
+    </w:lvl>
+    <w:lvl w:ilvl="8" w:tplc="04090005" w:tentative="1">
+      <w:start w:val="1"/>
+      <w:numFmt w:val="bullet"/>
+      <w:lvlText w:val=""/>
+      <w:lvlJc w:val="left"/>
+      <w:pPr>
+        <w:ind w:left="6480" w:hanging="360"/>
+      </w:pPr>
+      <w:rPr>
+        <w:rFonts w:ascii="Wingdings" w:hAnsi="Wingdings" w:hint="default"/>
+      </w:rPr>
+    </w:lvl>
+  </w:abstractNum>
+  <w:abstractNum w:abstractNumId="2">
     <w:nsid w:val="191A2586"/>
     <w:multiLevelType w:val="hybridMultilevel"/>
     <w:tmpl w:val="FFE2458E"/>
@@ -4101,7 +4435,7 @@
       </w:pPr>
     </w:lvl>
   </w:abstractNum>
-  <w:abstractNum w:abstractNumId="1">
+  <w:abstractNum w:abstractNumId="3">
     <w:nsid w:val="1D5C1A96"/>
     <w:multiLevelType w:val="hybridMultilevel"/>
     <w:tmpl w:val="2B4A3F1A"/>
@@ -4189,7 +4523,7 @@
       </w:pPr>
     </w:lvl>
   </w:abstractNum>
-  <w:abstractNum w:abstractNumId="2">
+  <w:abstractNum w:abstractNumId="4">
     <w:nsid w:val="215E532E"/>
     <w:multiLevelType w:val="hybridMultilevel"/>
     <w:tmpl w:val="C10A1722"/>
@@ -4302,7 +4636,7 @@
       </w:rPr>
     </w:lvl>
   </w:abstractNum>
-  <w:abstractNum w:abstractNumId="3">
+  <w:abstractNum w:abstractNumId="5">
     <w:nsid w:val="321A4D57"/>
     <w:multiLevelType w:val="hybridMultilevel"/>
     <w:tmpl w:val="AEFED33C"/>
@@ -4388,7 +4722,119 @@
       </w:pPr>
     </w:lvl>
   </w:abstractNum>
-  <w:abstractNum w:abstractNumId="4">
+  <w:abstractNum w:abstractNumId="6">
+    <w:nsid w:val="51BC562C"/>
+    <w:multiLevelType w:val="hybridMultilevel"/>
+    <w:tmpl w:val="6A8CD632"/>
+    <w:lvl w:ilvl="0" w:tplc="251AD812">
+      <w:numFmt w:val="bullet"/>
+      <w:lvlText w:val="-"/>
+      <w:lvlJc w:val="left"/>
+      <w:pPr>
+        <w:ind w:left="720" w:hanging="360"/>
+      </w:pPr>
+      <w:rPr>
+        <w:rFonts w:ascii="Consolas" w:eastAsiaTheme="minorHAnsi" w:hAnsi="Consolas" w:cs="Consolas" w:hint="default"/>
+      </w:rPr>
+    </w:lvl>
+    <w:lvl w:ilvl="1" w:tplc="04090003" w:tentative="1">
+      <w:start w:val="1"/>
+      <w:numFmt w:val="bullet"/>
+      <w:lvlText w:val="o"/>
+      <w:lvlJc w:val="left"/>
+      <w:pPr>
+        <w:ind w:left="1440" w:hanging="360"/>
+      </w:pPr>
+      <w:rPr>
+        <w:rFonts w:ascii="Courier New" w:hAnsi="Courier New" w:cs="Courier New" w:hint="default"/>
+      </w:rPr>
+    </w:lvl>
+    <w:lvl w:ilvl="2" w:tplc="04090005" w:tentative="1">
+      <w:start w:val="1"/>
+      <w:numFmt w:val="bullet"/>
+      <w:lvlText w:val=""/>
+      <w:lvlJc w:val="left"/>
+      <w:pPr>
+        <w:ind w:left="2160" w:hanging="360"/>
+      </w:pPr>
+      <w:rPr>
+        <w:rFonts w:ascii="Wingdings" w:hAnsi="Wingdings" w:hint="default"/>
+      </w:rPr>
+    </w:lvl>
+    <w:lvl w:ilvl="3" w:tplc="04090001" w:tentative="1">
+      <w:start w:val="1"/>
+      <w:numFmt w:val="bullet"/>
+      <w:lvlText w:val=""/>
+      <w:lvlJc w:val="left"/>
+      <w:pPr>
+        <w:ind w:left="2880" w:hanging="360"/>
+      </w:pPr>
+      <w:rPr>
+        <w:rFonts w:ascii="Symbol" w:hAnsi="Symbol" w:hint="default"/>
+      </w:rPr>
+    </w:lvl>
+    <w:lvl w:ilvl="4" w:tplc="04090003" w:tentative="1">
+      <w:start w:val="1"/>
+      <w:numFmt w:val="bullet"/>
+      <w:lvlText w:val="o"/>
+      <w:lvlJc w:val="left"/>
+      <w:pPr>
+        <w:ind w:left="3600" w:hanging="360"/>
+      </w:pPr>
+      <w:rPr>
+        <w:rFonts w:ascii="Courier New" w:hAnsi="Courier New" w:cs="Courier New" w:hint="default"/>
+      </w:rPr>
+    </w:lvl>
+    <w:lvl w:ilvl="5" w:tplc="04090005" w:tentative="1">
+      <w:start w:val="1"/>
+      <w:numFmt w:val="bullet"/>
+      <w:lvlText w:val=""/>
+      <w:lvlJc w:val="left"/>
+      <w:pPr>
+        <w:ind w:left="4320" w:hanging="360"/>
+      </w:pPr>
+      <w:rPr>
+        <w:rFonts w:ascii="Wingdings" w:hAnsi="Wingdings" w:hint="default"/>
+      </w:rPr>
+    </w:lvl>
+    <w:lvl w:ilvl="6" w:tplc="04090001" w:tentative="1">
+      <w:start w:val="1"/>
+      <w:numFmt w:val="bullet"/>
+      <w:lvlText w:val=""/>
+      <w:lvlJc w:val="left"/>
+      <w:pPr>
+        <w:ind w:left="5040" w:hanging="360"/>
+      </w:pPr>
+      <w:rPr>
+        <w:rFonts w:ascii="Symbol" w:hAnsi="Symbol" w:hint="default"/>
+      </w:rPr>
+    </w:lvl>
+    <w:lvl w:ilvl="7" w:tplc="04090003" w:tentative="1">
+      <w:start w:val="1"/>
+      <w:numFmt w:val="bullet"/>
+      <w:lvlText w:val="o"/>
+      <w:lvlJc w:val="left"/>
+      <w:pPr>
+        <w:ind w:left="5760" w:hanging="360"/>
+      </w:pPr>
+      <w:rPr>
+        <w:rFonts w:ascii="Courier New" w:hAnsi="Courier New" w:cs="Courier New" w:hint="default"/>
+      </w:rPr>
+    </w:lvl>
+    <w:lvl w:ilvl="8" w:tplc="04090005" w:tentative="1">
+      <w:start w:val="1"/>
+      <w:numFmt w:val="bullet"/>
+      <w:lvlText w:val=""/>
+      <w:lvlJc w:val="left"/>
+      <w:pPr>
+        <w:ind w:left="6480" w:hanging="360"/>
+      </w:pPr>
+      <w:rPr>
+        <w:rFonts w:ascii="Wingdings" w:hAnsi="Wingdings" w:hint="default"/>
+      </w:rPr>
+    </w:lvl>
+  </w:abstractNum>
+  <w:abstractNum w:abstractNumId="7">
     <w:nsid w:val="53C503AC"/>
     <w:multiLevelType w:val="hybridMultilevel"/>
     <w:tmpl w:val="1E8AFB2C"/>
@@ -4501,7 +4947,7 @@
       </w:rPr>
     </w:lvl>
   </w:abstractNum>
-  <w:abstractNum w:abstractNumId="5">
+  <w:abstractNum w:abstractNumId="8">
     <w:nsid w:val="557950C3"/>
     <w:multiLevelType w:val="hybridMultilevel"/>
     <w:tmpl w:val="FB46404C"/>
@@ -4587,7 +5033,120 @@
       </w:pPr>
     </w:lvl>
   </w:abstractNum>
-  <w:abstractNum w:abstractNumId="6">
+  <w:abstractNum w:abstractNumId="9">
+    <w:nsid w:val="55A9080B"/>
+    <w:multiLevelType w:val="hybridMultilevel"/>
+    <w:tmpl w:val="57C0E696"/>
+    <w:lvl w:ilvl="0" w:tplc="04090005">
+      <w:start w:val="1"/>
+      <w:numFmt w:val="bullet"/>
+      <w:lvlText w:val=""/>
+      <w:lvlJc w:val="left"/>
+      <w:pPr>
+        <w:ind w:left="720" w:hanging="360"/>
+      </w:pPr>
+      <w:rPr>
+        <w:rFonts w:ascii="Wingdings" w:hAnsi="Wingdings" w:hint="default"/>
+      </w:rPr>
+    </w:lvl>
+    <w:lvl w:ilvl="1" w:tplc="04090003" w:tentative="1">
+      <w:start w:val="1"/>
+      <w:numFmt w:val="bullet"/>
+      <w:lvlText w:val="o"/>
+      <w:lvlJc w:val="left"/>
+      <w:pPr>
+        <w:ind w:left="1440" w:hanging="360"/>
+      </w:pPr>
+      <w:rPr>
+        <w:rFonts w:ascii="Courier New" w:hAnsi="Courier New" w:cs="Courier New" w:hint="default"/>
+      </w:rPr>
+    </w:lvl>
+    <w:lvl w:ilvl="2" w:tplc="04090005" w:tentative="1">
+      <w:start w:val="1"/>
+      <w:numFmt w:val="bullet"/>
+      <w:lvlText w:val=""/>
+      <w:lvlJc w:val="left"/>
+      <w:pPr>
+        <w:ind w:left="2160" w:hanging="360"/>
+      </w:pPr>
+      <w:rPr>
+        <w:rFonts w:ascii="Wingdings" w:hAnsi="Wingdings" w:hint="default"/>
+      </w:rPr>
+    </w:lvl>
+    <w:lvl w:ilvl="3" w:tplc="04090001" w:tentative="1">
+      <w:start w:val="1"/>
+      <w:numFmt w:val="bullet"/>
+      <w:lvlText w:val=""/>
+      <w:lvlJc w:val="left"/>
+      <w:pPr>
+        <w:ind w:left="2880" w:hanging="360"/>
+      </w:pPr>
+      <w:rPr>
+        <w:rFonts w:ascii="Symbol" w:hAnsi="Symbol" w:hint="default"/>
+      </w:rPr>
+    </w:lvl>
+    <w:lvl w:ilvl="4" w:tplc="04090003" w:tentative="1">
+      <w:start w:val="1"/>
+      <w:numFmt w:val="bullet"/>
+      <w:lvlText w:val="o"/>
+      <w:lvlJc w:val="left"/>
+      <w:pPr>
+        <w:ind w:left="3600" w:hanging="360"/>
+      </w:pPr>
+      <w:rPr>
+        <w:rFonts w:ascii="Courier New" w:hAnsi="Courier New" w:cs="Courier New" w:hint="default"/>
+      </w:rPr>
+    </w:lvl>
+    <w:lvl w:ilvl="5" w:tplc="04090005" w:tentative="1">
+      <w:start w:val="1"/>
+      <w:numFmt w:val="bullet"/>
+      <w:lvlText w:val=""/>
+      <w:lvlJc w:val="left"/>
+      <w:pPr>
+        <w:ind w:left="4320" w:hanging="360"/>
+      </w:pPr>
+      <w:rPr>
+        <w:rFonts w:ascii="Wingdings" w:hAnsi="Wingdings" w:hint="default"/>
+      </w:rPr>
+    </w:lvl>
+    <w:lvl w:ilvl="6" w:tplc="04090001" w:tentative="1">
+      <w:start w:val="1"/>
+      <w:numFmt w:val="bullet"/>
+      <w:lvlText w:val=""/>
+      <w:lvlJc w:val="left"/>
+      <w:pPr>
+        <w:ind w:left="5040" w:hanging="360"/>
+      </w:pPr>
+      <w:rPr>
+        <w:rFonts w:ascii="Symbol" w:hAnsi="Symbol" w:hint="default"/>
+      </w:rPr>
+    </w:lvl>
+    <w:lvl w:ilvl="7" w:tplc="04090003" w:tentative="1">
+      <w:start w:val="1"/>
+      <w:numFmt w:val="bullet"/>
+      <w:lvlText w:val="o"/>
+      <w:lvlJc w:val="left"/>
+      <w:pPr>
+        <w:ind w:left="5760" w:hanging="360"/>
+      </w:pPr>
+      <w:rPr>
+        <w:rFonts w:ascii="Courier New" w:hAnsi="Courier New" w:cs="Courier New" w:hint="default"/>
+      </w:rPr>
+    </w:lvl>
+    <w:lvl w:ilvl="8" w:tplc="04090005" w:tentative="1">
+      <w:start w:val="1"/>
+      <w:numFmt w:val="bullet"/>
+      <w:lvlText w:val=""/>
+      <w:lvlJc w:val="left"/>
+      <w:pPr>
+        <w:ind w:left="6480" w:hanging="360"/>
+      </w:pPr>
+      <w:rPr>
+        <w:rFonts w:ascii="Wingdings" w:hAnsi="Wingdings" w:hint="default"/>
+      </w:rPr>
+    </w:lvl>
+  </w:abstractNum>
+  <w:abstractNum w:abstractNumId="10">
     <w:nsid w:val="5B947EBA"/>
     <w:multiLevelType w:val="hybridMultilevel"/>
     <w:tmpl w:val="FCC2436C"/>
@@ -4700,7 +5259,7 @@
       </w:rPr>
     </w:lvl>
   </w:abstractNum>
-  <w:abstractNum w:abstractNumId="7">
+  <w:abstractNum w:abstractNumId="11">
     <w:nsid w:val="68304553"/>
     <w:multiLevelType w:val="hybridMultilevel"/>
     <w:tmpl w:val="F26243E6"/>
@@ -4812,7 +5371,119 @@
       </w:rPr>
     </w:lvl>
   </w:abstractNum>
-  <w:abstractNum w:abstractNumId="8">
+  <w:abstractNum w:abstractNumId="12">
+    <w:nsid w:val="74B63863"/>
+    <w:multiLevelType w:val="hybridMultilevel"/>
+    <w:tmpl w:val="BD3414BA"/>
+    <w:lvl w:ilvl="0" w:tplc="251AD812">
+      <w:numFmt w:val="bullet"/>
+      <w:lvlText w:val="-"/>
+      <w:lvlJc w:val="left"/>
+      <w:pPr>
+        <w:ind w:left="720" w:hanging="360"/>
+      </w:pPr>
+      <w:rPr>
+        <w:rFonts w:ascii="Consolas" w:eastAsiaTheme="minorHAnsi" w:hAnsi="Consolas" w:cs="Consolas" w:hint="default"/>
+      </w:rPr>
+    </w:lvl>
+    <w:lvl w:ilvl="1" w:tplc="04090003" w:tentative="1">
+      <w:start w:val="1"/>
+      <w:numFmt w:val="bullet"/>
+      <w:lvlText w:val="o"/>
+      <w:lvlJc w:val="left"/>
+      <w:pPr>
+        <w:ind w:left="1440" w:hanging="360"/>
+      </w:pPr>
+      <w:rPr>
+        <w:rFonts w:ascii="Courier New" w:hAnsi="Courier New" w:cs="Courier New" w:hint="default"/>
+      </w:rPr>
+    </w:lvl>
+    <w:lvl w:ilvl="2" w:tplc="04090005" w:tentative="1">
+      <w:start w:val="1"/>
+      <w:numFmt w:val="bullet"/>
+      <w:lvlText w:val=""/>
+      <w:lvlJc w:val="left"/>
+      <w:pPr>
+        <w:ind w:left="2160" w:hanging="360"/>
+      </w:pPr>
+      <w:rPr>
+        <w:rFonts w:ascii="Wingdings" w:hAnsi="Wingdings" w:hint="default"/>
+      </w:rPr>
+    </w:lvl>
+    <w:lvl w:ilvl="3" w:tplc="04090001" w:tentative="1">
+      <w:start w:val="1"/>
+      <w:numFmt w:val="bullet"/>
+      <w:lvlText w:val=""/>
+      <w:lvlJc w:val="left"/>
+      <w:pPr>
+        <w:ind w:left="2880" w:hanging="360"/>
+      </w:pPr>
+      <w:rPr>
+        <w:rFonts w:ascii="Symbol" w:hAnsi="Symbol" w:hint="default"/>
+      </w:rPr>
+    </w:lvl>
+    <w:lvl w:ilvl="4" w:tplc="04090003" w:tentative="1">
+      <w:start w:val="1"/>
+      <w:numFmt w:val="bullet"/>
+      <w:lvlText w:val="o"/>
+      <w:lvlJc w:val="left"/>
+      <w:pPr>
+        <w:ind w:left="3600" w:hanging="360"/>
+      </w:pPr>
+      <w:rPr>
+        <w:rFonts w:ascii="Courier New" w:hAnsi="Courier New" w:cs="Courier New" w:hint="default"/>
+      </w:rPr>
+    </w:lvl>
+    <w:lvl w:ilvl="5" w:tplc="04090005" w:tentative="1">
+      <w:start w:val="1"/>
+      <w:numFmt w:val="bullet"/>
+      <w:lvlText w:val=""/>
+      <w:lvlJc w:val="left"/>
+      <w:pPr>
+        <w:ind w:left="4320" w:hanging="360"/>
+      </w:pPr>
+      <w:rPr>
+        <w:rFonts w:ascii="Wingdings" w:hAnsi="Wingdings" w:hint="default"/>
+      </w:rPr>
+    </w:lvl>
+    <w:lvl w:ilvl="6" w:tplc="04090001" w:tentative="1">
+      <w:start w:val="1"/>
+      <w:numFmt w:val="bullet"/>
+      <w:lvlText w:val=""/>
+      <w:lvlJc w:val="left"/>
+      <w:pPr>
+        <w:ind w:left="5040" w:hanging="360"/>
+      </w:pPr>
+      <w:rPr>
+        <w:rFonts w:ascii="Symbol" w:hAnsi="Symbol" w:hint="default"/>
+      </w:rPr>
+    </w:lvl>
+    <w:lvl w:ilvl="7" w:tplc="04090003" w:tentative="1">
+      <w:start w:val="1"/>
+      <w:numFmt w:val="bullet"/>
+      <w:lvlText w:val="o"/>
+      <w:lvlJc w:val="left"/>
+      <w:pPr>
+        <w:ind w:left="5760" w:hanging="360"/>
+      </w:pPr>
+      <w:rPr>
+        <w:rFonts w:ascii="Courier New" w:hAnsi="Courier New" w:cs="Courier New" w:hint="default"/>
+      </w:rPr>
+    </w:lvl>
+    <w:lvl w:ilvl="8" w:tplc="04090005" w:tentative="1">
+      <w:start w:val="1"/>
+      <w:numFmt w:val="bullet"/>
+      <w:lvlText w:val=""/>
+      <w:lvlJc w:val="left"/>
+      <w:pPr>
+        <w:ind w:left="6480" w:hanging="360"/>
+      </w:pPr>
+      <w:rPr>
+        <w:rFonts w:ascii="Wingdings" w:hAnsi="Wingdings" w:hint="default"/>
+      </w:rPr>
+    </w:lvl>
+  </w:abstractNum>
+  <w:abstractNum w:abstractNumId="13">
     <w:nsid w:val="7571437B"/>
     <w:multiLevelType w:val="hybridMultilevel"/>
     <w:tmpl w:val="896ED520"/>
@@ -4898,29 +5569,141 @@
       </w:pPr>
     </w:lvl>
   </w:abstractNum>
+  <w:abstractNum w:abstractNumId="14">
+    <w:nsid w:val="7E3879CC"/>
+    <w:multiLevelType w:val="hybridMultilevel"/>
+    <w:tmpl w:val="BE52DD74"/>
+    <w:lvl w:ilvl="0" w:tplc="251AD812">
+      <w:numFmt w:val="bullet"/>
+      <w:lvlText w:val="-"/>
+      <w:lvlJc w:val="left"/>
+      <w:pPr>
+        <w:ind w:left="720" w:hanging="360"/>
+      </w:pPr>
+      <w:rPr>
+        <w:rFonts w:ascii="Consolas" w:eastAsiaTheme="minorHAnsi" w:hAnsi="Consolas" w:cs="Consolas" w:hint="default"/>
+      </w:rPr>
+    </w:lvl>
+    <w:lvl w:ilvl="1" w:tplc="04090003">
+      <w:start w:val="1"/>
+      <w:numFmt w:val="bullet"/>
+      <w:lvlText w:val="o"/>
+      <w:lvlJc w:val="left"/>
+      <w:pPr>
+        <w:ind w:left="1440" w:hanging="360"/>
+      </w:pPr>
+      <w:rPr>
+        <w:rFonts w:ascii="Courier New" w:hAnsi="Courier New" w:cs="Courier New" w:hint="default"/>
+      </w:rPr>
+    </w:lvl>
+    <w:lvl w:ilvl="2" w:tplc="04090005">
+      <w:start w:val="1"/>
+      <w:numFmt w:val="bullet"/>
+      <w:lvlText w:val=""/>
+      <w:lvlJc w:val="left"/>
+      <w:pPr>
+        <w:ind w:left="2160" w:hanging="360"/>
+      </w:pPr>
+      <w:rPr>
+        <w:rFonts w:ascii="Wingdings" w:hAnsi="Wingdings" w:hint="default"/>
+      </w:rPr>
+    </w:lvl>
+    <w:lvl w:ilvl="3" w:tplc="04090001" w:tentative="1">
+      <w:start w:val="1"/>
+      <w:numFmt w:val="bullet"/>
+      <w:lvlText w:val=""/>
+      <w:lvlJc w:val="left"/>
+      <w:pPr>
+        <w:ind w:left="2880" w:hanging="360"/>
+      </w:pPr>
+      <w:rPr>
+        <w:rFonts w:ascii="Symbol" w:hAnsi="Symbol" w:hint="default"/>
+      </w:rPr>
+    </w:lvl>
+    <w:lvl w:ilvl="4" w:tplc="04090003" w:tentative="1">
+      <w:start w:val="1"/>
+      <w:numFmt w:val="bullet"/>
+      <w:lvlText w:val="o"/>
+      <w:lvlJc w:val="left"/>
+      <w:pPr>
+        <w:ind w:left="3600" w:hanging="360"/>
+      </w:pPr>
+      <w:rPr>
+        <w:rFonts w:ascii="Courier New" w:hAnsi="Courier New" w:cs="Courier New" w:hint="default"/>
+      </w:rPr>
+    </w:lvl>
+    <w:lvl w:ilvl="5" w:tplc="04090005" w:tentative="1">
+      <w:start w:val="1"/>
+      <w:numFmt w:val="bullet"/>
+      <w:lvlText w:val=""/>
+      <w:lvlJc w:val="left"/>
+      <w:pPr>
+        <w:ind w:left="4320" w:hanging="360"/>
+      </w:pPr>
+      <w:rPr>
+        <w:rFonts w:ascii="Wingdings" w:hAnsi="Wingdings" w:hint="default"/>
+      </w:rPr>
+    </w:lvl>
+    <w:lvl w:ilvl="6" w:tplc="04090001" w:tentative="1">
+      <w:start w:val="1"/>
+      <w:numFmt w:val="bullet"/>
+      <w:lvlText w:val=""/>
+      <w:lvlJc w:val="left"/>
+      <w:pPr>
+        <w:ind w:left="5040" w:hanging="360"/>
+      </w:pPr>
+      <w:rPr>
+        <w:rFonts w:ascii="Symbol" w:hAnsi="Symbol" w:hint="default"/>
+      </w:rPr>
+    </w:lvl>
+    <w:lvl w:ilvl="7" w:tplc="04090003" w:tentative="1">
+      <w:start w:val="1"/>
+      <w:numFmt w:val="bullet"/>
+      <w:lvlText w:val="o"/>
+      <w:lvlJc w:val="left"/>
+      <w:pPr>
+        <w:ind w:left="5760" w:hanging="360"/>
+      </w:pPr>
+      <w:rPr>
+        <w:rFonts w:ascii="Courier New" w:hAnsi="Courier New" w:cs="Courier New" w:hint="default"/>
+      </w:rPr>
+    </w:lvl>
+    <w:lvl w:ilvl="8" w:tplc="04090005" w:tentative="1">
+      <w:start w:val="1"/>
+      <w:numFmt w:val="bullet"/>
+      <w:lvlText w:val=""/>
+      <w:lvlJc w:val="left"/>
+      <w:pPr>
+        <w:ind w:left="6480" w:hanging="360"/>
+      </w:pPr>
+      <w:rPr>
+        <w:rFonts w:ascii="Wingdings" w:hAnsi="Wingdings" w:hint="default"/>
+      </w:rPr>
+    </w:lvl>
+  </w:abstractNum>
   <w:num w:numId="1">
-    <w:abstractNumId w:val="6"/>
+    <w:abstractNumId w:val="10"/>
   </w:num>
   <w:num w:numId="2">
-    <w:abstractNumId w:val="2"/>
+    <w:abstractNumId w:val="4"/>
   </w:num>
   <w:num w:numId="3">
+    <w:abstractNumId w:val="11"/>
+  </w:num>
+  <w:num w:numId="4">
     <w:abstractNumId w:val="7"/>
   </w:num>
-  <w:num w:numId="4">
-    <w:abstractNumId w:val="4"/>
-  </w:num>
   <w:num w:numId="5">
-    <w:abstractNumId w:val="3"/>
+    <w:abstractNumId w:val="5"/>
   </w:num>
   <w:num w:numId="6">
-    <w:abstractNumId w:val="5"/>
+    <w:abstractNumId w:val="8"/>
   </w:num>
   <w:num w:numId="7">
-    <w:abstractNumId w:val="8"/>
+    <w:abstractNumId w:val="13"/>
   </w:num>
   <w:num w:numId="8">
-    <w:abstractNumId w:val="8"/>
+    <w:abstractNumId w:val="13"/>
     <w:lvlOverride w:ilvl="0">
       <w:lvl w:ilvl="0" w:tplc="0409000F">
         <w:start w:val="1"/>
@@ -5025,10 +5808,28 @@
     </w:lvlOverride>
   </w:num>
   <w:num w:numId="9">
-    <w:abstractNumId w:val="0"/>
+    <w:abstractNumId w:val="2"/>
   </w:num>
   <w:num w:numId="10">
+    <w:abstractNumId w:val="3"/>
+  </w:num>
+  <w:num w:numId="11">
+    <w:abstractNumId w:val="9"/>
+  </w:num>
+  <w:num w:numId="12">
+    <w:abstractNumId w:val="6"/>
+  </w:num>
+  <w:num w:numId="13">
+    <w:abstractNumId w:val="12"/>
+  </w:num>
+  <w:num w:numId="14">
     <w:abstractNumId w:val="1"/>
+  </w:num>
+  <w:num w:numId="15">
+    <w:abstractNumId w:val="14"/>
+  </w:num>
+  <w:num w:numId="16">
+    <w:abstractNumId w:val="0"/>
   </w:num>
 </w:numbering>
 </file>

</xml_diff>